<commit_message>
COVID Sequencing 2B Report
Template and models complete
</commit_message>
<xml_diff>
--- a/reports/HIVINResistance/HIV IN Resistance Template.docx
+++ b/reports/HIVINResistance/HIV IN Resistance Template.docx
@@ -1567,7 +1567,6 @@
           <w:szCs w:val="20"/>
           <w:vertAlign w:val="superscript"/>
         </w:rPr>
-        <w:lastRenderedPageBreak/>
         <w:t>a</w:t>
       </w:r>
       <w:r>
@@ -1609,6 +1608,7 @@
           <w:szCs w:val="20"/>
           <w:vertAlign w:val="superscript"/>
         </w:rPr>
+        <w:lastRenderedPageBreak/>
         <w:t>b</w:t>
       </w:r>
       <w:r>
@@ -1636,8 +1636,12 @@
       </w:r>
     </w:p>
     <w:sectPr>
-      <w:headerReference w:type="default" r:id="rId10"/>
-      <w:footerReference w:type="default" r:id="rId11"/>
+      <w:headerReference w:type="even" r:id="rId10"/>
+      <w:headerReference w:type="default" r:id="rId11"/>
+      <w:footerReference w:type="even" r:id="rId12"/>
+      <w:footerReference w:type="default" r:id="rId13"/>
+      <w:headerReference w:type="first" r:id="rId14"/>
+      <w:footerReference w:type="first" r:id="rId15"/>
       <w:pgSz w:w="12240" w:h="15840"/>
       <w:pgMar w:top="1440" w:right="1170" w:bottom="1350" w:left="1440" w:header="720" w:footer="540" w:gutter="0"/>
       <w:cols w:space="720"/>
@@ -1673,6 +1677,16 @@
 </file>
 
 <file path=word/footer1.xml><?xml version="1.0" encoding="utf-8"?>
+<w:ftr xmlns:wpc="http://schemas.microsoft.com/office/word/2010/wordprocessingCanvas" xmlns:cx="http://schemas.microsoft.com/office/drawing/2014/chartex" xmlns:cx1="http://schemas.microsoft.com/office/drawing/2015/9/8/chartex" xmlns:cx2="http://schemas.microsoft.com/office/drawing/2015/10/21/chartex" xmlns:cx3="http://schemas.microsoft.com/office/drawing/2016/5/9/chartex" xmlns:cx4="http://schemas.microsoft.com/office/drawing/2016/5/10/chartex" xmlns:cx5="http://schemas.microsoft.com/office/drawing/2016/5/11/chartex" xmlns:cx6="http://schemas.microsoft.com/office/drawing/2016/5/12/chartex" xmlns:cx7="http://schemas.microsoft.com/office/drawing/2016/5/13/chartex" xmlns:cx8="http://schemas.microsoft.com/office/drawing/2016/5/14/chartex" xmlns:mc="http://schemas.openxmlformats.org/markup-compatibility/2006" xmlns:aink="http://schemas.microsoft.com/office/drawing/2016/ink" xmlns:am3d="http://schemas.microsoft.com/office/drawing/2017/model3d" xmlns:o="urn:schemas-microsoft-com:office:office" xmlns:r="http://schemas.openxmlformats.org/officeDocument/2006/relationships" xmlns:m="http://schemas.openxmlformats.org/officeDocument/2006/math" xmlns:v="urn:schemas-microsoft-com:vml" xmlns:wp14="http://schemas.microsoft.com/office/word/2010/wordprocessingDrawing" xmlns:wp="http://schemas.openxmlformats.org/drawingml/2006/wordprocessingDrawing" xmlns:w10="urn:schemas-microsoft-com:office:word" xmlns:w="http://schemas.openxmlformats.org/wordprocessingml/2006/main" xmlns:w14="http://schemas.microsoft.com/office/word/2010/wordml" xmlns:w15="http://schemas.microsoft.com/office/word/2012/wordml" xmlns:w16cex="http://schemas.microsoft.com/office/word/2018/wordml/cex" xmlns:w16cid="http://schemas.microsoft.com/office/word/2016/wordml/cid" xmlns:w16="http://schemas.microsoft.com/office/word/2018/wordml" xmlns:w16sdtdh="http://schemas.microsoft.com/office/word/2020/wordml/sdtdatahash" xmlns:w16se="http://schemas.microsoft.com/office/word/2015/wordml/symex" xmlns:wpg="http://schemas.microsoft.com/office/word/2010/wordprocessingGroup" xmlns:wpi="http://schemas.microsoft.com/office/word/2010/wordprocessingInk" xmlns:wne="http://schemas.microsoft.com/office/word/2006/wordml" xmlns:wps="http://schemas.microsoft.com/office/word/2010/wordprocessingShape" mc:Ignorable="w14 w15 w16se w16cid w16 w16cex w16sdtdh wp14">
+  <w:p>
+    <w:pPr>
+      <w:pStyle w:val="Footer"/>
+    </w:pPr>
+  </w:p>
+</w:ftr>
+</file>
+
+<file path=word/footer2.xml><?xml version="1.0" encoding="utf-8"?>
 <w:ftr xmlns:wpc="http://schemas.microsoft.com/office/word/2010/wordprocessingCanvas" xmlns:cx="http://schemas.microsoft.com/office/drawing/2014/chartex" xmlns:cx1="http://schemas.microsoft.com/office/drawing/2015/9/8/chartex" xmlns:cx2="http://schemas.microsoft.com/office/drawing/2015/10/21/chartex" xmlns:cx3="http://schemas.microsoft.com/office/drawing/2016/5/9/chartex" xmlns:cx4="http://schemas.microsoft.com/office/drawing/2016/5/10/chartex" xmlns:cx5="http://schemas.microsoft.com/office/drawing/2016/5/11/chartex" xmlns:cx6="http://schemas.microsoft.com/office/drawing/2016/5/12/chartex" xmlns:cx7="http://schemas.microsoft.com/office/drawing/2016/5/13/chartex" xmlns:cx8="http://schemas.microsoft.com/office/drawing/2016/5/14/chartex" xmlns:mc="http://schemas.openxmlformats.org/markup-compatibility/2006" xmlns:aink="http://schemas.microsoft.com/office/drawing/2016/ink" xmlns:am3d="http://schemas.microsoft.com/office/drawing/2017/model3d" xmlns:o="urn:schemas-microsoft-com:office:office" xmlns:r="http://schemas.openxmlformats.org/officeDocument/2006/relationships" xmlns:m="http://schemas.openxmlformats.org/officeDocument/2006/math" xmlns:v="urn:schemas-microsoft-com:vml" xmlns:wp14="http://schemas.microsoft.com/office/word/2010/wordprocessingDrawing" xmlns:wp="http://schemas.openxmlformats.org/drawingml/2006/wordprocessingDrawing" xmlns:w10="urn:schemas-microsoft-com:office:word" xmlns:w="http://schemas.openxmlformats.org/wordprocessingml/2006/main" xmlns:w14="http://schemas.microsoft.com/office/word/2010/wordml" xmlns:w15="http://schemas.microsoft.com/office/word/2012/wordml" xmlns:w16cex="http://schemas.microsoft.com/office/word/2018/wordml/cex" xmlns:w16cid="http://schemas.microsoft.com/office/word/2016/wordml/cid" xmlns:w16="http://schemas.microsoft.com/office/word/2018/wordml" xmlns:w16sdtdh="http://schemas.microsoft.com/office/word/2020/wordml/sdtdatahash" xmlns:w16se="http://schemas.microsoft.com/office/word/2015/wordml/symex" xmlns:wpg="http://schemas.microsoft.com/office/word/2010/wordprocessingGroup" xmlns:wpi="http://schemas.microsoft.com/office/word/2010/wordprocessingInk" xmlns:wne="http://schemas.microsoft.com/office/word/2006/wordml" xmlns:wps="http://schemas.microsoft.com/office/word/2010/wordprocessingShape" mc:Ignorable="w14 w15 w16se w16cid w16 w16cex w16sdtdh wp14">
   <w:p>
     <w:pPr>
@@ -1724,6 +1738,16 @@
 </w:ftr>
 </file>
 
+<file path=word/footer3.xml><?xml version="1.0" encoding="utf-8"?>
+<w:ftr xmlns:wpc="http://schemas.microsoft.com/office/word/2010/wordprocessingCanvas" xmlns:cx="http://schemas.microsoft.com/office/drawing/2014/chartex" xmlns:cx1="http://schemas.microsoft.com/office/drawing/2015/9/8/chartex" xmlns:cx2="http://schemas.microsoft.com/office/drawing/2015/10/21/chartex" xmlns:cx3="http://schemas.microsoft.com/office/drawing/2016/5/9/chartex" xmlns:cx4="http://schemas.microsoft.com/office/drawing/2016/5/10/chartex" xmlns:cx5="http://schemas.microsoft.com/office/drawing/2016/5/11/chartex" xmlns:cx6="http://schemas.microsoft.com/office/drawing/2016/5/12/chartex" xmlns:cx7="http://schemas.microsoft.com/office/drawing/2016/5/13/chartex" xmlns:cx8="http://schemas.microsoft.com/office/drawing/2016/5/14/chartex" xmlns:mc="http://schemas.openxmlformats.org/markup-compatibility/2006" xmlns:aink="http://schemas.microsoft.com/office/drawing/2016/ink" xmlns:am3d="http://schemas.microsoft.com/office/drawing/2017/model3d" xmlns:o="urn:schemas-microsoft-com:office:office" xmlns:r="http://schemas.openxmlformats.org/officeDocument/2006/relationships" xmlns:m="http://schemas.openxmlformats.org/officeDocument/2006/math" xmlns:v="urn:schemas-microsoft-com:vml" xmlns:wp14="http://schemas.microsoft.com/office/word/2010/wordprocessingDrawing" xmlns:wp="http://schemas.openxmlformats.org/drawingml/2006/wordprocessingDrawing" xmlns:w10="urn:schemas-microsoft-com:office:word" xmlns:w="http://schemas.openxmlformats.org/wordprocessingml/2006/main" xmlns:w14="http://schemas.microsoft.com/office/word/2010/wordml" xmlns:w15="http://schemas.microsoft.com/office/word/2012/wordml" xmlns:w16cex="http://schemas.microsoft.com/office/word/2018/wordml/cex" xmlns:w16cid="http://schemas.microsoft.com/office/word/2016/wordml/cid" xmlns:w16="http://schemas.microsoft.com/office/word/2018/wordml" xmlns:w16sdtdh="http://schemas.microsoft.com/office/word/2020/wordml/sdtdatahash" xmlns:w16se="http://schemas.microsoft.com/office/word/2015/wordml/symex" xmlns:wpg="http://schemas.microsoft.com/office/word/2010/wordprocessingGroup" xmlns:wpi="http://schemas.microsoft.com/office/word/2010/wordprocessingInk" xmlns:wne="http://schemas.microsoft.com/office/word/2006/wordml" xmlns:wps="http://schemas.microsoft.com/office/word/2010/wordprocessingShape" mc:Ignorable="w14 w15 w16se w16cid w16 w16cex w16sdtdh wp14">
+  <w:p>
+    <w:pPr>
+      <w:pStyle w:val="Footer"/>
+    </w:pPr>
+  </w:p>
+</w:ftr>
+</file>
+
 <file path=word/footnotes.xml><?xml version="1.0" encoding="utf-8"?>
 <w:footnotes xmlns:wpc="http://schemas.microsoft.com/office/word/2010/wordprocessingCanvas" xmlns:cx="http://schemas.microsoft.com/office/drawing/2014/chartex" xmlns:cx1="http://schemas.microsoft.com/office/drawing/2015/9/8/chartex" xmlns:cx2="http://schemas.microsoft.com/office/drawing/2015/10/21/chartex" xmlns:cx3="http://schemas.microsoft.com/office/drawing/2016/5/9/chartex" xmlns:cx4="http://schemas.microsoft.com/office/drawing/2016/5/10/chartex" xmlns:cx5="http://schemas.microsoft.com/office/drawing/2016/5/11/chartex" xmlns:cx6="http://schemas.microsoft.com/office/drawing/2016/5/12/chartex" xmlns:cx7="http://schemas.microsoft.com/office/drawing/2016/5/13/chartex" xmlns:cx8="http://schemas.microsoft.com/office/drawing/2016/5/14/chartex" xmlns:mc="http://schemas.openxmlformats.org/markup-compatibility/2006" xmlns:aink="http://schemas.microsoft.com/office/drawing/2016/ink" xmlns:am3d="http://schemas.microsoft.com/office/drawing/2017/model3d" xmlns:o="urn:schemas-microsoft-com:office:office" xmlns:r="http://schemas.openxmlformats.org/officeDocument/2006/relationships" xmlns:m="http://schemas.openxmlformats.org/officeDocument/2006/math" xmlns:v="urn:schemas-microsoft-com:vml" xmlns:wp14="http://schemas.microsoft.com/office/word/2010/wordprocessingDrawing" xmlns:wp="http://schemas.openxmlformats.org/drawingml/2006/wordprocessingDrawing" xmlns:w10="urn:schemas-microsoft-com:office:word" xmlns:w="http://schemas.openxmlformats.org/wordprocessingml/2006/main" xmlns:w14="http://schemas.microsoft.com/office/word/2010/wordml" xmlns:w15="http://schemas.microsoft.com/office/word/2012/wordml" xmlns:w16cex="http://schemas.microsoft.com/office/word/2018/wordml/cex" xmlns:w16cid="http://schemas.microsoft.com/office/word/2016/wordml/cid" xmlns:w16="http://schemas.microsoft.com/office/word/2018/wordml" xmlns:w16sdtdh="http://schemas.microsoft.com/office/word/2020/wordml/sdtdatahash" xmlns:w16se="http://schemas.microsoft.com/office/word/2015/wordml/symex" xmlns:wpg="http://schemas.microsoft.com/office/word/2010/wordprocessingGroup" xmlns:wpi="http://schemas.microsoft.com/office/word/2010/wordprocessingInk" xmlns:wne="http://schemas.microsoft.com/office/word/2006/wordml" xmlns:wps="http://schemas.microsoft.com/office/word/2010/wordprocessingShape" mc:Ignorable="w14 w15 w16se w16cid w16 w16cex w16sdtdh wp14">
   <w:footnote w:type="separator" w:id="-1">
@@ -1750,6 +1774,16 @@
 </file>
 
 <file path=word/header1.xml><?xml version="1.0" encoding="utf-8"?>
+<w:hdr xmlns:wpc="http://schemas.microsoft.com/office/word/2010/wordprocessingCanvas" xmlns:cx="http://schemas.microsoft.com/office/drawing/2014/chartex" xmlns:cx1="http://schemas.microsoft.com/office/drawing/2015/9/8/chartex" xmlns:cx2="http://schemas.microsoft.com/office/drawing/2015/10/21/chartex" xmlns:cx3="http://schemas.microsoft.com/office/drawing/2016/5/9/chartex" xmlns:cx4="http://schemas.microsoft.com/office/drawing/2016/5/10/chartex" xmlns:cx5="http://schemas.microsoft.com/office/drawing/2016/5/11/chartex" xmlns:cx6="http://schemas.microsoft.com/office/drawing/2016/5/12/chartex" xmlns:cx7="http://schemas.microsoft.com/office/drawing/2016/5/13/chartex" xmlns:cx8="http://schemas.microsoft.com/office/drawing/2016/5/14/chartex" xmlns:mc="http://schemas.openxmlformats.org/markup-compatibility/2006" xmlns:aink="http://schemas.microsoft.com/office/drawing/2016/ink" xmlns:am3d="http://schemas.microsoft.com/office/drawing/2017/model3d" xmlns:o="urn:schemas-microsoft-com:office:office" xmlns:r="http://schemas.openxmlformats.org/officeDocument/2006/relationships" xmlns:m="http://schemas.openxmlformats.org/officeDocument/2006/math" xmlns:v="urn:schemas-microsoft-com:vml" xmlns:wp14="http://schemas.microsoft.com/office/word/2010/wordprocessingDrawing" xmlns:wp="http://schemas.openxmlformats.org/drawingml/2006/wordprocessingDrawing" xmlns:w10="urn:schemas-microsoft-com:office:word" xmlns:w="http://schemas.openxmlformats.org/wordprocessingml/2006/main" xmlns:w14="http://schemas.microsoft.com/office/word/2010/wordml" xmlns:w15="http://schemas.microsoft.com/office/word/2012/wordml" xmlns:w16cex="http://schemas.microsoft.com/office/word/2018/wordml/cex" xmlns:w16cid="http://schemas.microsoft.com/office/word/2016/wordml/cid" xmlns:w16="http://schemas.microsoft.com/office/word/2018/wordml" xmlns:w16sdtdh="http://schemas.microsoft.com/office/word/2020/wordml/sdtdatahash" xmlns:w16se="http://schemas.microsoft.com/office/word/2015/wordml/symex" xmlns:wpg="http://schemas.microsoft.com/office/word/2010/wordprocessingGroup" xmlns:wpi="http://schemas.microsoft.com/office/word/2010/wordprocessingInk" xmlns:wne="http://schemas.microsoft.com/office/word/2006/wordml" xmlns:wps="http://schemas.microsoft.com/office/word/2010/wordprocessingShape" mc:Ignorable="w14 w15 w16se w16cid w16 w16cex w16sdtdh wp14">
+  <w:p>
+    <w:pPr>
+      <w:pStyle w:val="Header"/>
+    </w:pPr>
+  </w:p>
+</w:hdr>
+</file>
+
+<file path=word/header2.xml><?xml version="1.0" encoding="utf-8"?>
 <w:hdr xmlns:wpc="http://schemas.microsoft.com/office/word/2010/wordprocessingCanvas" xmlns:cx="http://schemas.microsoft.com/office/drawing/2014/chartex" xmlns:cx1="http://schemas.microsoft.com/office/drawing/2015/9/8/chartex" xmlns:cx2="http://schemas.microsoft.com/office/drawing/2015/10/21/chartex" xmlns:cx3="http://schemas.microsoft.com/office/drawing/2016/5/9/chartex" xmlns:cx4="http://schemas.microsoft.com/office/drawing/2016/5/10/chartex" xmlns:cx5="http://schemas.microsoft.com/office/drawing/2016/5/11/chartex" xmlns:cx6="http://schemas.microsoft.com/office/drawing/2016/5/12/chartex" xmlns:cx7="http://schemas.microsoft.com/office/drawing/2016/5/13/chartex" xmlns:cx8="http://schemas.microsoft.com/office/drawing/2016/5/14/chartex" xmlns:mc="http://schemas.openxmlformats.org/markup-compatibility/2006" xmlns:aink="http://schemas.microsoft.com/office/drawing/2016/ink" xmlns:am3d="http://schemas.microsoft.com/office/drawing/2017/model3d" xmlns:o="urn:schemas-microsoft-com:office:office" xmlns:r="http://schemas.openxmlformats.org/officeDocument/2006/relationships" xmlns:m="http://schemas.openxmlformats.org/officeDocument/2006/math" xmlns:v="urn:schemas-microsoft-com:vml" xmlns:wp14="http://schemas.microsoft.com/office/word/2010/wordprocessingDrawing" xmlns:wp="http://schemas.openxmlformats.org/drawingml/2006/wordprocessingDrawing" xmlns:w10="urn:schemas-microsoft-com:office:word" xmlns:w="http://schemas.openxmlformats.org/wordprocessingml/2006/main" xmlns:w14="http://schemas.microsoft.com/office/word/2010/wordml" xmlns:w15="http://schemas.microsoft.com/office/word/2012/wordml" xmlns:w16cex="http://schemas.microsoft.com/office/word/2018/wordml/cex" xmlns:w16cid="http://schemas.microsoft.com/office/word/2016/wordml/cid" xmlns:w16="http://schemas.microsoft.com/office/word/2018/wordml" xmlns:w16sdtdh="http://schemas.microsoft.com/office/word/2020/wordml/sdtdatahash" xmlns:w16se="http://schemas.microsoft.com/office/word/2015/wordml/symex" xmlns:wpg="http://schemas.microsoft.com/office/word/2010/wordprocessingGroup" xmlns:wpi="http://schemas.microsoft.com/office/word/2010/wordprocessingInk" xmlns:wne="http://schemas.microsoft.com/office/word/2006/wordml" xmlns:wps="http://schemas.microsoft.com/office/word/2010/wordprocessingShape" mc:Ignorable="w14 w15 w16se w16cid w16 w16cex w16sdtdh wp14">
   <w:p>
     <w:pPr>
@@ -1760,12 +1794,12 @@
         <w:noProof/>
       </w:rPr>
       <w:drawing>
-        <wp:inline distT="0" distB="0" distL="0" distR="0" wp14:anchorId="259A14C4" wp14:editId="352766BB">
-          <wp:extent cx="3810000" cy="1270000"/>
+        <wp:inline distT="0" distB="0" distL="0" distR="0" wp14:anchorId="259A14C4" wp14:editId="6C8D7D82">
+          <wp:extent cx="2953512" cy="1033272"/>
           <wp:effectExtent l="0" t="0" r="0" b="0"/>
           <wp:docPr id="2" name="Picture 2" descr="{&#10;    &quot;location-path&quot;: &quot;HeaderImage.Image&quot;,&#10;    &quot;image-props&quot;: {&#10;        &quot;alt-text&quot;: &quot;HeaderImage.AltText&quot;&#10;    }&#10;}"/>
           <wp:cNvGraphicFramePr>
-            <a:graphicFrameLocks xmlns:a="http://schemas.openxmlformats.org/drawingml/2006/main" noChangeAspect="1"/>
+            <a:graphicFrameLocks xmlns:a="http://schemas.openxmlformats.org/drawingml/2006/main"/>
           </wp:cNvGraphicFramePr>
           <a:graphic xmlns:a="http://schemas.openxmlformats.org/drawingml/2006/main">
             <a:graphicData uri="http://schemas.openxmlformats.org/drawingml/2006/picture">
@@ -1783,7 +1817,7 @@
                 <pic:spPr>
                   <a:xfrm>
                     <a:off x="0" y="0"/>
-                    <a:ext cx="3810000" cy="1270000"/>
+                    <a:ext cx="2953512" cy="1033272"/>
                   </a:xfrm>
                   <a:prstGeom prst="rect">
                     <a:avLst/>
@@ -1795,6 +1829,16 @@
         </wp:inline>
       </w:drawing>
     </w:r>
+  </w:p>
+</w:hdr>
+</file>
+
+<file path=word/header3.xml><?xml version="1.0" encoding="utf-8"?>
+<w:hdr xmlns:wpc="http://schemas.microsoft.com/office/word/2010/wordprocessingCanvas" xmlns:cx="http://schemas.microsoft.com/office/drawing/2014/chartex" xmlns:cx1="http://schemas.microsoft.com/office/drawing/2015/9/8/chartex" xmlns:cx2="http://schemas.microsoft.com/office/drawing/2015/10/21/chartex" xmlns:cx3="http://schemas.microsoft.com/office/drawing/2016/5/9/chartex" xmlns:cx4="http://schemas.microsoft.com/office/drawing/2016/5/10/chartex" xmlns:cx5="http://schemas.microsoft.com/office/drawing/2016/5/11/chartex" xmlns:cx6="http://schemas.microsoft.com/office/drawing/2016/5/12/chartex" xmlns:cx7="http://schemas.microsoft.com/office/drawing/2016/5/13/chartex" xmlns:cx8="http://schemas.microsoft.com/office/drawing/2016/5/14/chartex" xmlns:mc="http://schemas.openxmlformats.org/markup-compatibility/2006" xmlns:aink="http://schemas.microsoft.com/office/drawing/2016/ink" xmlns:am3d="http://schemas.microsoft.com/office/drawing/2017/model3d" xmlns:o="urn:schemas-microsoft-com:office:office" xmlns:r="http://schemas.openxmlformats.org/officeDocument/2006/relationships" xmlns:m="http://schemas.openxmlformats.org/officeDocument/2006/math" xmlns:v="urn:schemas-microsoft-com:vml" xmlns:wp14="http://schemas.microsoft.com/office/word/2010/wordprocessingDrawing" xmlns:wp="http://schemas.openxmlformats.org/drawingml/2006/wordprocessingDrawing" xmlns:w10="urn:schemas-microsoft-com:office:word" xmlns:w="http://schemas.openxmlformats.org/wordprocessingml/2006/main" xmlns:w14="http://schemas.microsoft.com/office/word/2010/wordml" xmlns:w15="http://schemas.microsoft.com/office/word/2012/wordml" xmlns:w16cex="http://schemas.microsoft.com/office/word/2018/wordml/cex" xmlns:w16cid="http://schemas.microsoft.com/office/word/2016/wordml/cid" xmlns:w16="http://schemas.microsoft.com/office/word/2018/wordml" xmlns:w16sdtdh="http://schemas.microsoft.com/office/word/2020/wordml/sdtdatahash" xmlns:w16se="http://schemas.microsoft.com/office/word/2015/wordml/symex" xmlns:wpg="http://schemas.microsoft.com/office/word/2010/wordprocessingGroup" xmlns:wpi="http://schemas.microsoft.com/office/word/2010/wordprocessingInk" xmlns:wne="http://schemas.microsoft.com/office/word/2006/wordml" xmlns:wps="http://schemas.microsoft.com/office/word/2010/wordprocessingShape" mc:Ignorable="w14 w15 w16se w16cid w16 w16cex w16sdtdh wp14">
+  <w:p>
+    <w:pPr>
+      <w:pStyle w:val="Header"/>
+    </w:pPr>
   </w:p>
 </w:hdr>
 </file>
@@ -2711,15 +2755,16 @@
 </file>
 
 <file path=customXml/item1.xml><?xml version="1.0" encoding="utf-8"?>
-<?mso-contentType ?>
-<FormTemplates xmlns="http://schemas.microsoft.com/sharepoint/v3/contenttype/forms">
-  <Display>DocumentLibraryForm</Display>
-  <Edit>DocumentLibraryForm</Edit>
-  <New>DocumentLibraryForm</New>
-</FormTemplates>
+<p:properties xmlns:p="http://schemas.microsoft.com/office/2006/metadata/properties" xmlns:xsi="http://www.w3.org/2001/XMLSchema-instance" xmlns:pc="http://schemas.microsoft.com/office/infopath/2007/PartnerControls">
+  <documentManagement/>
+</p:properties>
 </file>
 
 <file path=customXml/item2.xml><?xml version="1.0" encoding="utf-8"?>
+<b:Sources xmlns:b="http://schemas.openxmlformats.org/officeDocument/2006/bibliography" xmlns="http://schemas.openxmlformats.org/officeDocument/2006/bibliography" SelectedStyle="\APA.XSL" StyleName="APA"/>
+</file>
+
+<file path=customXml/item3.xml><?xml version="1.0" encoding="utf-8"?>
 <ct:contentTypeSchema xmlns:ct="http://schemas.microsoft.com/office/2006/metadata/contentType" xmlns:ma="http://schemas.microsoft.com/office/2006/metadata/properties/metaAttributes" ct:_="" ma:_="" ma:contentTypeName="Document" ma:contentTypeID="0x0101002D19E0DCC867B44C98057A20946FE2D4" ma:contentTypeVersion="0" ma:contentTypeDescription="Create a new document." ma:contentTypeScope="" ma:versionID="e07acd5e0d2854db951dcf1d9b610b28">
   <xsd:schema xmlns:xsd="http://www.w3.org/2001/XMLSchema" xmlns:xs="http://www.w3.org/2001/XMLSchema" xmlns:p="http://schemas.microsoft.com/office/2006/metadata/properties" targetNamespace="http://schemas.microsoft.com/office/2006/metadata/properties" ma:root="true" ma:fieldsID="c64490b4aec6201516c3a874156f37b2">
     <xsd:element name="properties">
@@ -2833,25 +2878,33 @@
 </ct:contentTypeSchema>
 </file>
 
-<file path=customXml/item3.xml><?xml version="1.0" encoding="utf-8"?>
-<b:Sources xmlns:b="http://schemas.openxmlformats.org/officeDocument/2006/bibliography" xmlns="http://schemas.openxmlformats.org/officeDocument/2006/bibliography" SelectedStyle="\APA.XSL" StyleName="APA"/>
-</file>
-
 <file path=customXml/item4.xml><?xml version="1.0" encoding="utf-8"?>
-<p:properties xmlns:p="http://schemas.microsoft.com/office/2006/metadata/properties" xmlns:xsi="http://www.w3.org/2001/XMLSchema-instance" xmlns:pc="http://schemas.microsoft.com/office/infopath/2007/PartnerControls">
-  <documentManagement/>
-</p:properties>
+<?mso-contentType ?>
+<FormTemplates xmlns="http://schemas.microsoft.com/sharepoint/v3/contenttype/forms">
+  <Display>DocumentLibraryForm</Display>
+  <Edit>DocumentLibraryForm</Edit>
+  <New>DocumentLibraryForm</New>
+</FormTemplates>
 </file>
 
 <file path=customXml/itemProps1.xml><?xml version="1.0" encoding="utf-8"?>
-<ds:datastoreItem xmlns:ds="http://schemas.openxmlformats.org/officeDocument/2006/customXml" ds:itemID="{63065C25-A447-4E0C-9602-96B2F52CB52C}">
+<ds:datastoreItem xmlns:ds="http://schemas.openxmlformats.org/officeDocument/2006/customXml" ds:itemID="{A5E317D1-9D35-486D-B3FE-79158BECAFAA}">
   <ds:schemaRefs>
-    <ds:schemaRef ds:uri="http://schemas.microsoft.com/sharepoint/v3/contenttype/forms"/>
+    <ds:schemaRef ds:uri="http://schemas.microsoft.com/office/2006/metadata/properties"/>
+    <ds:schemaRef ds:uri="http://schemas.microsoft.com/office/infopath/2007/PartnerControls"/>
   </ds:schemaRefs>
 </ds:datastoreItem>
 </file>
 
 <file path=customXml/itemProps2.xml><?xml version="1.0" encoding="utf-8"?>
+<ds:datastoreItem xmlns:ds="http://schemas.openxmlformats.org/officeDocument/2006/customXml" ds:itemID="{F14B0A0F-9F0A-4B03-827D-ACC9B121F25D}">
+  <ds:schemaRefs>
+    <ds:schemaRef ds:uri="http://schemas.openxmlformats.org/officeDocument/2006/bibliography"/>
+  </ds:schemaRefs>
+</ds:datastoreItem>
+</file>
+
+<file path=customXml/itemProps3.xml><?xml version="1.0" encoding="utf-8"?>
 <ds:datastoreItem xmlns:ds="http://schemas.openxmlformats.org/officeDocument/2006/customXml" ds:itemID="{2D352D09-07D6-4DAA-9554-EBFBAB023DC6}">
   <ds:schemaRefs>
     <ds:schemaRef ds:uri="http://schemas.microsoft.com/office/2006/metadata/contentType"/>
@@ -2867,19 +2920,10 @@
 </ds:datastoreItem>
 </file>
 
-<file path=customXml/itemProps3.xml><?xml version="1.0" encoding="utf-8"?>
-<ds:datastoreItem xmlns:ds="http://schemas.openxmlformats.org/officeDocument/2006/customXml" ds:itemID="{F14B0A0F-9F0A-4B03-827D-ACC9B121F25D}">
+<file path=customXml/itemProps4.xml><?xml version="1.0" encoding="utf-8"?>
+<ds:datastoreItem xmlns:ds="http://schemas.openxmlformats.org/officeDocument/2006/customXml" ds:itemID="{63065C25-A447-4E0C-9602-96B2F52CB52C}">
   <ds:schemaRefs>
-    <ds:schemaRef ds:uri="http://schemas.openxmlformats.org/officeDocument/2006/bibliography"/>
-  </ds:schemaRefs>
-</ds:datastoreItem>
-</file>
-
-<file path=customXml/itemProps4.xml><?xml version="1.0" encoding="utf-8"?>
-<ds:datastoreItem xmlns:ds="http://schemas.openxmlformats.org/officeDocument/2006/customXml" ds:itemID="{A5E317D1-9D35-486D-B3FE-79158BECAFAA}">
-  <ds:schemaRefs>
-    <ds:schemaRef ds:uri="http://schemas.microsoft.com/office/2006/metadata/properties"/>
-    <ds:schemaRef ds:uri="http://schemas.microsoft.com/office/infopath/2007/PartnerControls"/>
+    <ds:schemaRef ds:uri="http://schemas.microsoft.com/sharepoint/v3/contenttype/forms"/>
   </ds:schemaRefs>
 </ds:datastoreItem>
 </file>
</xml_diff>